<commit_message>
Categories of good project managers
</commit_message>
<xml_diff>
--- a/Jung Personality Test Report.docx
+++ b/Jung Personality Test Report.docx
@@ -510,16 +510,7 @@
           <w:sz w:val="24"/>
           <w:szCs w:val="24"/>
         </w:rPr>
-        <w:t xml:space="preserve"> Alison J. F</w:t>
-      </w:r>
-      <w:bookmarkStart w:id="0" w:name="_GoBack"/>
-      <w:bookmarkEnd w:id="0"/>
-      <w:r>
-        <w:rPr>
-          <w:sz w:val="24"/>
-          <w:szCs w:val="24"/>
-        </w:rPr>
-        <w:t>rancis</w:t>
+        <w:t xml:space="preserve"> Alison J. Francis</w:t>
       </w:r>
       <w:r>
         <w:rPr>
@@ -600,6 +591,75 @@
           <w:szCs w:val="24"/>
         </w:rPr>
         <w:t>the issues with team members. This overview is a guideline for me so that when I have some problems I will find reasons from my personality and skills to address interaction with others.</w:t>
+      </w:r>
+    </w:p>
+    <w:p>
+      <w:pPr>
+        <w:spacing w:line="480" w:lineRule="auto"/>
+        <w:rPr>
+          <w:sz w:val="24"/>
+          <w:szCs w:val="24"/>
+        </w:rPr>
+      </w:pPr>
+      <w:r>
+        <w:rPr>
+          <w:sz w:val="24"/>
+          <w:szCs w:val="24"/>
+        </w:rPr>
+        <w:t xml:space="preserve">Reference: </w:t>
+      </w:r>
+      <w:r>
+        <w:rPr>
+          <w:sz w:val="24"/>
+          <w:szCs w:val="24"/>
+        </w:rPr>
+        <w:t>Alicia Medina</w:t>
+      </w:r>
+      <w:r>
+        <w:rPr>
+          <w:sz w:val="24"/>
+          <w:szCs w:val="24"/>
+        </w:rPr>
+        <w:t>,</w:t>
+      </w:r>
+      <w:r>
+        <w:rPr>
+          <w:sz w:val="24"/>
+          <w:szCs w:val="24"/>
+        </w:rPr>
+        <w:t xml:space="preserve"> Alison J. Francis</w:t>
+      </w:r>
+      <w:r>
+        <w:rPr>
+          <w:sz w:val="24"/>
+          <w:szCs w:val="24"/>
+        </w:rPr>
+        <w:t xml:space="preserve"> </w:t>
+      </w:r>
+      <w:bookmarkStart w:id="0" w:name="_GoBack"/>
+      <w:bookmarkEnd w:id="0"/>
+      <w:r>
+        <w:rPr>
+          <w:sz w:val="24"/>
+          <w:szCs w:val="24"/>
+        </w:rPr>
+        <w:t xml:space="preserve">(2015)  </w:t>
+      </w:r>
+    </w:p>
+    <w:p>
+      <w:pPr>
+        <w:spacing w:line="480" w:lineRule="auto"/>
+        <w:rPr>
+          <w:sz w:val="24"/>
+          <w:szCs w:val="24"/>
+        </w:rPr>
+      </w:pPr>
+      <w:r>
+        <w:rPr>
+          <w:sz w:val="24"/>
+          <w:szCs w:val="24"/>
+        </w:rPr>
+        <w:t>Project Management Journal, Vol. 46, No. 5, 81–93 © 2015 by the Project Management Institute Published online in Wiley Online Library (wileyonlinelibrary.com). DOI: 10.1002/pmj.21530</w:t>
       </w:r>
     </w:p>
     <w:sectPr>
@@ -1302,7 +1362,7 @@
 </file>
 
 <file path=customXml/itemProps1.xml><?xml version="1.0" encoding="utf-8"?>
-<ds:datastoreItem xmlns:ds="http://schemas.openxmlformats.org/officeDocument/2006/customXml" ds:itemID="{52A3D60A-08A1-43B0-9E5E-E2B9D0DAFFA3}">
+<ds:datastoreItem xmlns:ds="http://schemas.openxmlformats.org/officeDocument/2006/customXml" ds:itemID="{FBFE468D-65ED-44D5-A3C1-A266B85964F4}">
   <ds:schemaRefs>
     <ds:schemaRef ds:uri="http://schemas.openxmlformats.org/officeDocument/2006/bibliography"/>
   </ds:schemaRefs>

</xml_diff>

<commit_message>
Report by Grammarly checking
</commit_message>
<xml_diff>
--- a/Jung Personality Test Report.docx
+++ b/Jung Personality Test Report.docx
@@ -1396,8 +1396,6 @@
         </w:rPr>
         <w:t>produ</w:t>
       </w:r>
-      <w:bookmarkStart w:id="0" w:name="_GoBack"/>
-      <w:bookmarkEnd w:id="0"/>
       <w:r>
         <w:rPr>
           <w:noProof/>
@@ -1605,8 +1603,11 @@
       <w:pPr>
         <w:spacing w:line="480" w:lineRule="auto"/>
         <w:rPr>
-          <w:sz w:val="24"/>
-          <w:szCs w:val="24"/>
+          <w:rStyle w:val="a3"/>
+          <w:rFonts w:hint="eastAsia"/>
+          <w:sz w:val="24"/>
+          <w:szCs w:val="24"/>
+          <w:lang w:eastAsia="zh-CN"/>
         </w:rPr>
       </w:pPr>
       <w:r>
@@ -1638,8 +1639,22 @@
       <w:pPr>
         <w:spacing w:line="480" w:lineRule="auto"/>
         <w:rPr>
-          <w:sz w:val="24"/>
-          <w:szCs w:val="24"/>
+          <w:rFonts w:hint="eastAsia"/>
+          <w:sz w:val="24"/>
+          <w:szCs w:val="24"/>
+          <w:lang w:eastAsia="zh-CN"/>
+        </w:rPr>
+      </w:pPr>
+      <w:bookmarkStart w:id="0" w:name="_GoBack"/>
+      <w:bookmarkEnd w:id="0"/>
+    </w:p>
+    <w:p>
+      <w:pPr>
+        <w:spacing w:line="480" w:lineRule="auto"/>
+        <w:rPr>
+          <w:sz w:val="24"/>
+          <w:szCs w:val="24"/>
+          <w:lang w:eastAsia="zh-CN"/>
         </w:rPr>
       </w:pPr>
       <w:r>
@@ -2345,7 +2360,7 @@
   <a:extraClrSchemeLst/>
   <a:extLst>
     <a:ext uri="{05A4C25C-085E-4340-85A3-A5531E510DB2}">
-      <thm15:themeFamily xmlns:thm15="http://schemas.microsoft.com/office/thememl/2012/main" xmlns="" name="Office Theme" id="{62F939B6-93AF-4DB8-9C6B-D6C7DFDC589F}" vid="{4A3C46E8-61CC-4603-A589-7422A47A8E4A}"/>
+      <thm15:themeFamily xmlns="" xmlns:thm15="http://schemas.microsoft.com/office/thememl/2012/main" name="Office Theme" id="{62F939B6-93AF-4DB8-9C6B-D6C7DFDC589F}" vid="{4A3C46E8-61CC-4603-A589-7422A47A8E4A}"/>
     </a:ext>
   </a:extLst>
 </a:theme>
@@ -2356,7 +2371,7 @@
 </file>
 
 <file path=customXml/itemProps1.xml><?xml version="1.0" encoding="utf-8"?>
-<ds:datastoreItem xmlns:ds="http://schemas.openxmlformats.org/officeDocument/2006/customXml" ds:itemID="{C1B1B8E0-8B36-4BA8-9D51-09A75595705C}">
+<ds:datastoreItem xmlns:ds="http://schemas.openxmlformats.org/officeDocument/2006/customXml" ds:itemID="{191EBDBF-2262-4ACA-984F-ADD1B4C7E348}">
   <ds:schemaRefs>
     <ds:schemaRef ds:uri="http://schemas.openxmlformats.org/officeDocument/2006/bibliography"/>
   </ds:schemaRefs>

</xml_diff>